<commit_message>
resource identifier and storage node work as intended, added some networking to all relevant scripts
</commit_message>
<xml_diff>
--- a/sofi complex brief V3.docx
+++ b/sofi complex brief V3.docx
@@ -72,15 +72,7 @@
         <w:t>developer,</w:t>
       </w:r>
       <w:r>
-        <w:t xml:space="preserve"> the system will be split into multiple subsystems in the form of components and scripts that the developer can pick and choose to use from, all the developer </w:t>
-      </w:r>
-      <w:proofErr w:type="gramStart"/>
-      <w:r>
-        <w:t>has to</w:t>
-      </w:r>
-      <w:proofErr w:type="gramEnd"/>
-      <w:r>
-        <w:t xml:space="preserve"> do is add the subsystems to the game object they want to have that functionality and set up the variables in the inspector.</w:t>
+        <w:t xml:space="preserve"> the system will be split into multiple subsystems in the form of components and scripts that the developer can pick and choose to use from, all the developer has to do is add the subsystems to the game object they want to have that functionality and set up the variables in the inspector.</w:t>
       </w:r>
     </w:p>
     <w:p>
@@ -280,41 +272,13 @@
         <w:rPr>
           <w:bCs/>
         </w:rPr>
-        <w:t xml:space="preserve">Mirror is a </w:t>
-      </w:r>
-      <w:proofErr w:type="gramStart"/>
-      <w:r>
-        <w:rPr>
-          <w:bCs/>
-        </w:rPr>
-        <w:t>high level</w:t>
-      </w:r>
-      <w:proofErr w:type="gramEnd"/>
-      <w:r>
-        <w:rPr>
-          <w:bCs/>
-        </w:rPr>
-        <w:t xml:space="preserve"> networking API for Unity</w:t>
-      </w:r>
-      <w:r>
-        <w:rPr>
-          <w:bCs/>
-        </w:rPr>
-        <w:t xml:space="preserve">, supporting different low level Transports. It’s included in the system to take care of </w:t>
-      </w:r>
-      <w:proofErr w:type="gramStart"/>
-      <w:r>
-        <w:rPr>
-          <w:bCs/>
-        </w:rPr>
-        <w:t>the majority of</w:t>
-      </w:r>
-      <w:proofErr w:type="gramEnd"/>
-      <w:r>
-        <w:rPr>
-          <w:bCs/>
-        </w:rPr>
-        <w:t xml:space="preserve"> the networking side of the system.</w:t>
+        <w:t>Mirror is a high level networking API for Unity</w:t>
+      </w:r>
+      <w:r>
+        <w:rPr>
+          <w:bCs/>
+        </w:rPr>
+        <w:t>, supporting different low level Transports. It’s included in the system to take care of the majority of the networking side of the system.</w:t>
       </w:r>
       <w:r>
         <w:rPr>
@@ -465,13 +429,24 @@
         <w:t>Food resource produced</w:t>
       </w:r>
       <w:r>
-        <w:t xml:space="preserve"> (</w:t>
-      </w:r>
-      <w:proofErr w:type="spellStart"/>
-      <w:r>
-        <w:t>enum</w:t>
-      </w:r>
-      <w:proofErr w:type="spellEnd"/>
+        <w:t xml:space="preserve"> (enum)</w:t>
+      </w:r>
+    </w:p>
+    <w:p>
+      <w:pPr>
+        <w:pStyle w:val="ListParagraph"/>
+        <w:numPr>
+          <w:ilvl w:val="0"/>
+          <w:numId w:val="3"/>
+        </w:numPr>
+        <w:ind w:left="1440"/>
+      </w:pPr>
+      <w:r>
+        <w:t>Amount of resource obtained (</w:t>
+      </w:r>
+      <w:r>
+        <w:t>float</w:t>
+      </w:r>
       <w:r>
         <w:t>)</w:t>
       </w:r>
@@ -486,13 +461,7 @@
         <w:ind w:left="1440"/>
       </w:pPr>
       <w:r>
-        <w:t>Amount of resource obtained (</w:t>
-      </w:r>
-      <w:r>
-        <w:t>float</w:t>
-      </w:r>
-      <w:r>
-        <w:t>)</w:t>
+        <w:t>How much Hunger and Thirst it restores (float)</w:t>
       </w:r>
     </w:p>
     <w:p>
@@ -505,13 +474,8 @@
         <w:ind w:left="1440"/>
       </w:pPr>
       <w:r>
-        <w:t>How much Hunger and Thirst it restores (float</w:t>
-      </w:r>
-      <w:proofErr w:type="gramStart"/>
-      <w:r>
-        <w:t>)</w:t>
-      </w:r>
-      <w:proofErr w:type="gramEnd"/>
+        <w:t>Time it takes to harvest (float)</w:t>
+      </w:r>
     </w:p>
     <w:p>
       <w:pPr>
@@ -523,28 +487,7 @@
         <w:ind w:left="1440"/>
       </w:pPr>
       <w:r>
-        <w:t>Time it takes to harvest (float)</w:t>
-      </w:r>
-    </w:p>
-    <w:p>
-      <w:pPr>
-        <w:pStyle w:val="ListParagraph"/>
-        <w:numPr>
-          <w:ilvl w:val="0"/>
-          <w:numId w:val="3"/>
-        </w:numPr>
-        <w:ind w:left="1440"/>
-      </w:pPr>
-      <w:r>
-        <w:t>What tool is used to harvest (</w:t>
-      </w:r>
-      <w:proofErr w:type="spellStart"/>
-      <w:r>
-        <w:t>enum</w:t>
-      </w:r>
-      <w:proofErr w:type="spellEnd"/>
-      <w:r>
-        <w:t>)</w:t>
+        <w:t>What tool is used to harvest (enum)</w:t>
       </w:r>
     </w:p>
     <w:p>
@@ -682,13 +625,8 @@
         <w:t>/safe</w:t>
       </w:r>
       <w:r>
-        <w:t xml:space="preserve"> (bool</w:t>
-      </w:r>
-      <w:proofErr w:type="gramStart"/>
-      <w:r>
-        <w:t>)</w:t>
-      </w:r>
-      <w:proofErr w:type="gramEnd"/>
+        <w:t xml:space="preserve"> (bool)</w:t>
+      </w:r>
     </w:p>
     <w:p>
       <w:pPr>
@@ -699,13 +637,8 @@
         </w:numPr>
       </w:pPr>
       <w:r>
-        <w:t>Is it depletable (bool</w:t>
-      </w:r>
-      <w:proofErr w:type="gramStart"/>
-      <w:r>
-        <w:t>)</w:t>
-      </w:r>
-      <w:proofErr w:type="gramEnd"/>
+        <w:t>Is it depletable (bool)</w:t>
+      </w:r>
     </w:p>
     <w:p>
       <w:pPr>
@@ -716,13 +649,8 @@
         </w:numPr>
       </w:pPr>
       <w:r>
-        <w:t xml:space="preserve">How much water is </w:t>
-      </w:r>
-      <w:proofErr w:type="gramStart"/>
-      <w:r>
-        <w:t>left (float)</w:t>
-      </w:r>
-      <w:proofErr w:type="gramEnd"/>
+        <w:t>How much water is left (float)</w:t>
+      </w:r>
     </w:p>
     <w:p>
       <w:pPr>
@@ -766,13 +694,8 @@
         <w:t>restore</w:t>
       </w:r>
       <w:r>
-        <w:t xml:space="preserve"> (float</w:t>
-      </w:r>
-      <w:proofErr w:type="gramStart"/>
-      <w:r>
-        <w:t>)</w:t>
-      </w:r>
-      <w:proofErr w:type="gramEnd"/>
+        <w:t xml:space="preserve"> (float)</w:t>
+      </w:r>
     </w:p>
     <w:p>
       <w:pPr>
@@ -795,15 +718,7 @@
         </w:numPr>
       </w:pPr>
       <w:r>
-        <w:t>Resource produced (</w:t>
-      </w:r>
-      <w:proofErr w:type="spellStart"/>
-      <w:r>
-        <w:t>enum</w:t>
-      </w:r>
-      <w:proofErr w:type="spellEnd"/>
-      <w:r>
-        <w:t>)</w:t>
+        <w:t>Resource produced (enum)</w:t>
       </w:r>
     </w:p>
     <w:p>
@@ -815,17 +730,214 @@
         </w:numPr>
       </w:pPr>
       <w:r>
-        <w:t>What tool is used to harvest (</w:t>
-      </w:r>
-      <w:proofErr w:type="spellStart"/>
-      <w:r>
-        <w:t>enum</w:t>
-      </w:r>
-      <w:proofErr w:type="spellEnd"/>
+        <w:t>What tool is used to harvest (enum)</w:t>
+      </w:r>
+    </w:p>
+    <w:p/>
+    <w:p>
+      <w:pPr>
+        <w:pStyle w:val="ListParagraph"/>
+        <w:numPr>
+          <w:ilvl w:val="0"/>
+          <w:numId w:val="1"/>
+        </w:numPr>
+      </w:pPr>
+      <w:r>
+        <w:t>Customisable resource nodes</w:t>
+      </w:r>
+      <w:r>
+        <w:t>:</w:t>
+      </w:r>
+    </w:p>
+    <w:p>
+      <w:pPr>
+        <w:pStyle w:val="ListParagraph"/>
+        <w:numPr>
+          <w:ilvl w:val="0"/>
+          <w:numId w:val="6"/>
+        </w:numPr>
+      </w:pPr>
+      <w:r>
+        <w:t>Does it spawn is clusters or by itself (bool)</w:t>
+      </w:r>
+    </w:p>
+    <w:p>
+      <w:pPr>
+        <w:pStyle w:val="ListParagraph"/>
+        <w:numPr>
+          <w:ilvl w:val="0"/>
+          <w:numId w:val="6"/>
+        </w:numPr>
+      </w:pPr>
+      <w:r>
+        <w:t>How spread apart the nodes are (float)</w:t>
+      </w:r>
+    </w:p>
+    <w:p>
+      <w:pPr>
+        <w:pStyle w:val="ListParagraph"/>
+        <w:numPr>
+          <w:ilvl w:val="0"/>
+          <w:numId w:val="6"/>
+        </w:numPr>
+      </w:pPr>
+      <w:r>
+        <w:t>How rare it is (float)</w:t>
+      </w:r>
+    </w:p>
+    <w:p>
+      <w:pPr>
+        <w:pStyle w:val="ListParagraph"/>
+        <w:numPr>
+          <w:ilvl w:val="0"/>
+          <w:numId w:val="6"/>
+        </w:numPr>
+      </w:pPr>
+      <w:r>
+        <w:t>Is it farmable (bool)</w:t>
+      </w:r>
+    </w:p>
+    <w:p>
+      <w:pPr>
+        <w:pStyle w:val="ListParagraph"/>
+        <w:numPr>
+          <w:ilvl w:val="0"/>
+          <w:numId w:val="6"/>
+        </w:numPr>
+      </w:pPr>
+      <w:r>
+        <w:t>Is it plantable (bool)</w:t>
+      </w:r>
+    </w:p>
+    <w:p>
+      <w:pPr>
+        <w:pStyle w:val="ListParagraph"/>
+        <w:numPr>
+          <w:ilvl w:val="0"/>
+          <w:numId w:val="6"/>
+        </w:numPr>
+      </w:pPr>
+      <w:r>
+        <w:t>Rate it grows at (if viable) (float)</w:t>
+      </w:r>
+    </w:p>
+    <w:p>
+      <w:pPr>
+        <w:pStyle w:val="ListParagraph"/>
+        <w:numPr>
+          <w:ilvl w:val="0"/>
+          <w:numId w:val="6"/>
+        </w:numPr>
+      </w:pPr>
+      <w:r>
+        <w:t>Time it takes to harvest (float)</w:t>
+      </w:r>
+    </w:p>
+    <w:p>
+      <w:pPr>
+        <w:pStyle w:val="ListParagraph"/>
+        <w:numPr>
+          <w:ilvl w:val="0"/>
+          <w:numId w:val="6"/>
+        </w:numPr>
+      </w:pPr>
+      <w:r>
+        <w:t>What resource it is / what resource it drops (enum)</w:t>
+      </w:r>
+    </w:p>
+    <w:p>
+      <w:pPr>
+        <w:pStyle w:val="ListParagraph"/>
+        <w:numPr>
+          <w:ilvl w:val="0"/>
+          <w:numId w:val="6"/>
+        </w:numPr>
+      </w:pPr>
+      <w:r>
+        <w:t>How much of that resource it drops (</w:t>
+      </w:r>
+      <w:r>
+        <w:t>float</w:t>
+      </w:r>
       <w:r>
         <w:t>)</w:t>
       </w:r>
     </w:p>
+    <w:p>
+      <w:pPr>
+        <w:pStyle w:val="ListParagraph"/>
+        <w:numPr>
+          <w:ilvl w:val="0"/>
+          <w:numId w:val="6"/>
+        </w:numPr>
+      </w:pPr>
+      <w:r>
+        <w:t>How depleted it is (if viable) (</w:t>
+      </w:r>
+      <w:r>
+        <w:t>float</w:t>
+      </w:r>
+      <w:r>
+        <w:t>)</w:t>
+      </w:r>
+    </w:p>
+    <w:p>
+      <w:pPr>
+        <w:pStyle w:val="ListParagraph"/>
+        <w:numPr>
+          <w:ilvl w:val="0"/>
+          <w:numId w:val="6"/>
+        </w:numPr>
+      </w:pPr>
+      <w:r>
+        <w:t>What tool is used to harvest (enum)</w:t>
+      </w:r>
+    </w:p>
+    <w:p>
+      <w:pPr>
+        <w:pStyle w:val="ListParagraph"/>
+        <w:numPr>
+          <w:ilvl w:val="0"/>
+          <w:numId w:val="6"/>
+        </w:numPr>
+      </w:pPr>
+      <w:r>
+        <w:t>If it auto respawns (bool)</w:t>
+      </w:r>
+    </w:p>
+    <w:p>
+      <w:pPr>
+        <w:pStyle w:val="ListParagraph"/>
+        <w:numPr>
+          <w:ilvl w:val="0"/>
+          <w:numId w:val="3"/>
+        </w:numPr>
+      </w:pPr>
+      <w:r>
+        <w:t xml:space="preserve">If desirable, can </w:t>
+      </w:r>
+      <w:r>
+        <w:t xml:space="preserve">inherit </w:t>
+      </w:r>
+      <w:r>
+        <w:t xml:space="preserve">functionality </w:t>
+      </w:r>
+      <w:r>
+        <w:t>from</w:t>
+      </w:r>
+      <w:r>
+        <w:t xml:space="preserve"> food and</w:t>
+      </w:r>
+      <w:r>
+        <w:t>/or</w:t>
+      </w:r>
+      <w:r>
+        <w:t xml:space="preserve"> water</w:t>
+      </w:r>
+      <w:r>
+        <w:t>. For the functionality that overlaps, the version of the variable in the Custom Node will be used, the version in the duplicated functionality will be discarded.</w:t>
+      </w:r>
+    </w:p>
     <w:p/>
     <w:p>
       <w:pPr>
@@ -836,194 +948,7 @@
         </w:numPr>
       </w:pPr>
       <w:r>
-        <w:t>Customisable resource nodes</w:t>
-      </w:r>
-      <w:r>
-        <w:t>:</w:t>
-      </w:r>
-    </w:p>
-    <w:p>
-      <w:pPr>
-        <w:pStyle w:val="ListParagraph"/>
-        <w:numPr>
-          <w:ilvl w:val="0"/>
-          <w:numId w:val="6"/>
-        </w:numPr>
-      </w:pPr>
-      <w:r>
-        <w:t>Does it spawn is clusters or by itself (bool)</w:t>
-      </w:r>
-    </w:p>
-    <w:p>
-      <w:pPr>
-        <w:pStyle w:val="ListParagraph"/>
-        <w:numPr>
-          <w:ilvl w:val="0"/>
-          <w:numId w:val="6"/>
-        </w:numPr>
-      </w:pPr>
-      <w:r>
-        <w:t>How spread apart the nodes are (float)</w:t>
-      </w:r>
-    </w:p>
-    <w:p>
-      <w:pPr>
-        <w:pStyle w:val="ListParagraph"/>
-        <w:numPr>
-          <w:ilvl w:val="0"/>
-          <w:numId w:val="6"/>
-        </w:numPr>
-      </w:pPr>
-      <w:r>
-        <w:t>How rare it is (float)</w:t>
-      </w:r>
-    </w:p>
-    <w:p>
-      <w:pPr>
-        <w:pStyle w:val="ListParagraph"/>
-        <w:numPr>
-          <w:ilvl w:val="0"/>
-          <w:numId w:val="6"/>
-        </w:numPr>
-      </w:pPr>
-      <w:r>
-        <w:t>Is it farmable (bool</w:t>
-      </w:r>
-      <w:proofErr w:type="gramStart"/>
-      <w:r>
-        <w:t>)</w:t>
-      </w:r>
-      <w:proofErr w:type="gramEnd"/>
-    </w:p>
-    <w:p>
-      <w:pPr>
-        <w:pStyle w:val="ListParagraph"/>
-        <w:numPr>
-          <w:ilvl w:val="0"/>
-          <w:numId w:val="6"/>
-        </w:numPr>
-      </w:pPr>
-      <w:r>
-        <w:t>Is it plantable (bool</w:t>
-      </w:r>
-      <w:proofErr w:type="gramStart"/>
-      <w:r>
-        <w:t>)</w:t>
-      </w:r>
-      <w:proofErr w:type="gramEnd"/>
-    </w:p>
-    <w:p>
-      <w:pPr>
-        <w:pStyle w:val="ListParagraph"/>
-        <w:numPr>
-          <w:ilvl w:val="0"/>
-          <w:numId w:val="6"/>
-        </w:numPr>
-      </w:pPr>
-      <w:r>
-        <w:t>Rate it grows at (if viable) (float)</w:t>
-      </w:r>
-    </w:p>
-    <w:p>
-      <w:pPr>
-        <w:pStyle w:val="ListParagraph"/>
-        <w:numPr>
-          <w:ilvl w:val="0"/>
-          <w:numId w:val="6"/>
-        </w:numPr>
-      </w:pPr>
-      <w:r>
-        <w:t>Time it takes to harvest (float)</w:t>
-      </w:r>
-    </w:p>
-    <w:p>
-      <w:pPr>
-        <w:pStyle w:val="ListParagraph"/>
-        <w:numPr>
-          <w:ilvl w:val="0"/>
-          <w:numId w:val="6"/>
-        </w:numPr>
-      </w:pPr>
-      <w:r>
-        <w:t>What resource it is / what resource it drops (</w:t>
-      </w:r>
-      <w:proofErr w:type="spellStart"/>
-      <w:r>
-        <w:t>enum</w:t>
-      </w:r>
-      <w:proofErr w:type="spellEnd"/>
-      <w:r>
-        <w:t>)</w:t>
-      </w:r>
-    </w:p>
-    <w:p>
-      <w:pPr>
-        <w:pStyle w:val="ListParagraph"/>
-        <w:numPr>
-          <w:ilvl w:val="0"/>
-          <w:numId w:val="6"/>
-        </w:numPr>
-      </w:pPr>
-      <w:r>
-        <w:t>How much of that resource it drops (</w:t>
-      </w:r>
-      <w:r>
-        <w:t>float</w:t>
-      </w:r>
-      <w:proofErr w:type="gramStart"/>
-      <w:r>
-        <w:t>)</w:t>
-      </w:r>
-      <w:proofErr w:type="gramEnd"/>
-    </w:p>
-    <w:p>
-      <w:pPr>
-        <w:pStyle w:val="ListParagraph"/>
-        <w:numPr>
-          <w:ilvl w:val="0"/>
-          <w:numId w:val="6"/>
-        </w:numPr>
-      </w:pPr>
-      <w:r>
-        <w:t>How depleted it is (if viable) (</w:t>
-      </w:r>
-      <w:r>
-        <w:t>float</w:t>
-      </w:r>
-      <w:r>
-        <w:t>)</w:t>
-      </w:r>
-    </w:p>
-    <w:p>
-      <w:pPr>
-        <w:pStyle w:val="ListParagraph"/>
-        <w:numPr>
-          <w:ilvl w:val="0"/>
-          <w:numId w:val="6"/>
-        </w:numPr>
-      </w:pPr>
-      <w:r>
-        <w:t>What tool is used to harvest (</w:t>
-      </w:r>
-      <w:proofErr w:type="spellStart"/>
-      <w:r>
-        <w:t>enum</w:t>
-      </w:r>
-      <w:proofErr w:type="spellEnd"/>
-      <w:r>
-        <w:t>)</w:t>
-      </w:r>
-    </w:p>
-    <w:p>
-      <w:pPr>
-        <w:pStyle w:val="ListParagraph"/>
-        <w:numPr>
-          <w:ilvl w:val="0"/>
-          <w:numId w:val="6"/>
-        </w:numPr>
-      </w:pPr>
-      <w:r>
-        <w:t>If it auto respawns (bool)</w:t>
+        <w:t>Storage</w:t>
       </w:r>
     </w:p>
     <w:p>
@@ -1035,41 +960,7 @@
         </w:numPr>
       </w:pPr>
       <w:r>
-        <w:t xml:space="preserve">If desirable, can </w:t>
-      </w:r>
-      <w:r>
-        <w:t xml:space="preserve">inherit </w:t>
-      </w:r>
-      <w:r>
-        <w:t xml:space="preserve">functionality </w:t>
-      </w:r>
-      <w:r>
-        <w:t>from</w:t>
-      </w:r>
-      <w:r>
-        <w:t xml:space="preserve"> food and</w:t>
-      </w:r>
-      <w:r>
-        <w:t>/or</w:t>
-      </w:r>
-      <w:r>
-        <w:t xml:space="preserve"> water</w:t>
-      </w:r>
-      <w:r>
-        <w:t>. For the functionality that overlaps, the version of the variable in the Custom Node will be used, the version in the duplicated functionality will be discarded.</w:t>
-      </w:r>
-    </w:p>
-    <w:p/>
-    <w:p>
-      <w:pPr>
-        <w:pStyle w:val="ListParagraph"/>
-        <w:numPr>
-          <w:ilvl w:val="0"/>
-          <w:numId w:val="1"/>
-        </w:numPr>
-      </w:pPr>
-      <w:r>
-        <w:t>Storage</w:t>
+        <w:t>What resources can it store</w:t>
       </w:r>
     </w:p>
     <w:p>
@@ -1081,7 +972,7 @@
         </w:numPr>
       </w:pPr>
       <w:r>
-        <w:t>What resources can it store</w:t>
+        <w:t>Are the resources visualised on/in it</w:t>
       </w:r>
     </w:p>
     <w:p>
@@ -1093,13 +984,8 @@
         </w:numPr>
       </w:pPr>
       <w:r>
-        <w:t xml:space="preserve">Are the resources visualised on/in </w:t>
-      </w:r>
-      <w:proofErr w:type="gramStart"/>
-      <w:r>
-        <w:t>it</w:t>
-      </w:r>
-      <w:proofErr w:type="gramEnd"/>
+        <w:t>The model/s the visualised resources will use</w:t>
+      </w:r>
     </w:p>
     <w:p>
       <w:pPr>
@@ -1110,18 +996,6 @@
         </w:numPr>
       </w:pPr>
       <w:r>
-        <w:t>The model/s the visualised resources will use</w:t>
-      </w:r>
-    </w:p>
-    <w:p>
-      <w:pPr>
-        <w:pStyle w:val="ListParagraph"/>
-        <w:numPr>
-          <w:ilvl w:val="0"/>
-          <w:numId w:val="3"/>
-        </w:numPr>
-      </w:pPr>
-      <w:r>
         <w:t xml:space="preserve">How </w:t>
       </w:r>
       <w:r>
@@ -1134,13 +1008,8 @@
         <w:t xml:space="preserve"> can</w:t>
       </w:r>
       <w:r>
-        <w:t xml:space="preserve"> </w:t>
-      </w:r>
-      <w:proofErr w:type="gramStart"/>
-      <w:r>
-        <w:t>hold</w:t>
-      </w:r>
-      <w:proofErr w:type="gramEnd"/>
+        <w:t xml:space="preserve"> hold</w:t>
+      </w:r>
     </w:p>
     <w:p>
       <w:pPr>
@@ -1288,7 +1157,6 @@
       <w:r>
         <w:t xml:space="preserve"> as the constant rate of decay, using </w:t>
       </w:r>
-      <w:proofErr w:type="spellStart"/>
       <w:r>
         <w:rPr>
           <w:b/>
@@ -1296,7 +1164,6 @@
         </w:rPr>
         <w:t>t</w:t>
       </w:r>
-      <w:proofErr w:type="spellEnd"/>
       <w:r>
         <w:t xml:space="preserve"> as a percentage </w:t>
       </w:r>
@@ -1778,13 +1645,74 @@
         </w:numPr>
       </w:pPr>
       <w:r>
-        <w:t>Is it farmable (bool</w:t>
-      </w:r>
-      <w:proofErr w:type="gramStart"/>
+        <w:t>Is it farmable (bool)</w:t>
+      </w:r>
+    </w:p>
+    <w:p>
+      <w:pPr>
+        <w:pStyle w:val="ListParagraph"/>
+        <w:numPr>
+          <w:ilvl w:val="0"/>
+          <w:numId w:val="1"/>
+        </w:numPr>
+      </w:pPr>
+      <w:r>
+        <w:t>Is it plantable (bool)</w:t>
+      </w:r>
+    </w:p>
+    <w:p>
+      <w:pPr>
+        <w:pStyle w:val="ListParagraph"/>
+        <w:numPr>
+          <w:ilvl w:val="0"/>
+          <w:numId w:val="1"/>
+        </w:numPr>
+      </w:pPr>
+      <w:r>
+        <w:t>Rate it grows at (if viable) (float)</w:t>
+      </w:r>
+    </w:p>
+    <w:p>
+      <w:pPr>
+        <w:pStyle w:val="ListParagraph"/>
+        <w:numPr>
+          <w:ilvl w:val="0"/>
+          <w:numId w:val="1"/>
+        </w:numPr>
+      </w:pPr>
+      <w:r>
+        <w:t>Time it takes to harvest (float)</w:t>
+      </w:r>
+    </w:p>
+    <w:p>
+      <w:pPr>
+        <w:pStyle w:val="ListParagraph"/>
+        <w:numPr>
+          <w:ilvl w:val="0"/>
+          <w:numId w:val="1"/>
+        </w:numPr>
+      </w:pPr>
+      <w:r>
+        <w:t>What resource it is / what resource it drops (enum)</w:t>
+      </w:r>
+    </w:p>
+    <w:p>
+      <w:pPr>
+        <w:pStyle w:val="ListParagraph"/>
+        <w:numPr>
+          <w:ilvl w:val="0"/>
+          <w:numId w:val="1"/>
+        </w:numPr>
+      </w:pPr>
+      <w:r>
+        <w:t>How much of that resource it drops (</w:t>
+      </w:r>
+      <w:r>
+        <w:t>float</w:t>
+      </w:r>
       <w:r>
         <w:t>)</w:t>
       </w:r>
-      <w:proofErr w:type="gramEnd"/>
     </w:p>
     <w:p>
       <w:pPr>
@@ -1795,13 +1723,14 @@
         </w:numPr>
       </w:pPr>
       <w:r>
-        <w:t>Is it plantable (bool</w:t>
-      </w:r>
-      <w:proofErr w:type="gramStart"/>
+        <w:t>How depleted it is (if viable) (</w:t>
+      </w:r>
+      <w:r>
+        <w:t>float</w:t>
+      </w:r>
       <w:r>
         <w:t>)</w:t>
       </w:r>
-      <w:proofErr w:type="gramEnd"/>
     </w:p>
     <w:p>
       <w:pPr>
@@ -1812,97 +1741,7 @@
         </w:numPr>
       </w:pPr>
       <w:r>
-        <w:t>Rate it grows at (if viable) (float)</w:t>
-      </w:r>
-    </w:p>
-    <w:p>
-      <w:pPr>
-        <w:pStyle w:val="ListParagraph"/>
-        <w:numPr>
-          <w:ilvl w:val="0"/>
-          <w:numId w:val="1"/>
-        </w:numPr>
-      </w:pPr>
-      <w:r>
-        <w:t>Time it takes to harvest (float)</w:t>
-      </w:r>
-    </w:p>
-    <w:p>
-      <w:pPr>
-        <w:pStyle w:val="ListParagraph"/>
-        <w:numPr>
-          <w:ilvl w:val="0"/>
-          <w:numId w:val="1"/>
-        </w:numPr>
-      </w:pPr>
-      <w:r>
-        <w:t>What resource it is / what resource it drops (</w:t>
-      </w:r>
-      <w:proofErr w:type="spellStart"/>
-      <w:r>
-        <w:t>enum</w:t>
-      </w:r>
-      <w:proofErr w:type="spellEnd"/>
-      <w:r>
-        <w:t>)</w:t>
-      </w:r>
-    </w:p>
-    <w:p>
-      <w:pPr>
-        <w:pStyle w:val="ListParagraph"/>
-        <w:numPr>
-          <w:ilvl w:val="0"/>
-          <w:numId w:val="1"/>
-        </w:numPr>
-      </w:pPr>
-      <w:r>
-        <w:t>How much of that resource it drops (</w:t>
-      </w:r>
-      <w:r>
-        <w:t>float</w:t>
-      </w:r>
-      <w:proofErr w:type="gramStart"/>
-      <w:r>
-        <w:t>)</w:t>
-      </w:r>
-      <w:proofErr w:type="gramEnd"/>
-    </w:p>
-    <w:p>
-      <w:pPr>
-        <w:pStyle w:val="ListParagraph"/>
-        <w:numPr>
-          <w:ilvl w:val="0"/>
-          <w:numId w:val="1"/>
-        </w:numPr>
-      </w:pPr>
-      <w:r>
-        <w:t>How depleted it is (if viable) (</w:t>
-      </w:r>
-      <w:r>
-        <w:t>float</w:t>
-      </w:r>
-      <w:r>
-        <w:t>)</w:t>
-      </w:r>
-    </w:p>
-    <w:p>
-      <w:pPr>
-        <w:pStyle w:val="ListParagraph"/>
-        <w:numPr>
-          <w:ilvl w:val="0"/>
-          <w:numId w:val="1"/>
-        </w:numPr>
-      </w:pPr>
-      <w:r>
-        <w:t>What tool is used to harvest (</w:t>
-      </w:r>
-      <w:proofErr w:type="spellStart"/>
-      <w:r>
-        <w:t>enum</w:t>
-      </w:r>
-      <w:proofErr w:type="spellEnd"/>
-      <w:r>
-        <w:t>)</w:t>
+        <w:t>What tool is used to harvest (enum)</w:t>
       </w:r>
     </w:p>
     <w:p>
@@ -2174,9 +2013,6 @@
       </w:r>
     </w:p>
     <w:p>
-      <w:r>
-        <w:t xml:space="preserve"> </w:t>
-      </w:r>
       <w:r>
         <w:t xml:space="preserve">A Storage Node component will be able to be added to a game object for the Resource Management system to recognise that object as a </w:t>
       </w:r>
@@ -4120,25 +3956,6 @@
 </file>
 
 <file path=customXml/item1.xml><?xml version="1.0" encoding="utf-8"?>
-<?mso-contentType ?>
-<FormTemplates xmlns="http://schemas.microsoft.com/sharepoint/v3/contenttype/forms">
-  <Display>DocumentLibraryForm</Display>
-  <Edit>DocumentLibraryForm</Edit>
-  <New>DocumentLibraryForm</New>
-</FormTemplates>
-</file>
-
-<file path=customXml/item2.xml><?xml version="1.0" encoding="utf-8"?>
-<p:properties xmlns:p="http://schemas.microsoft.com/office/2006/metadata/properties" xmlns:xsi="http://www.w3.org/2001/XMLSchema-instance" xmlns:pc="http://schemas.microsoft.com/office/infopath/2007/PartnerControls">
-  <documentManagement/>
-</p:properties>
-</file>
-
-<file path=customXml/item3.xml><?xml version="1.0" encoding="utf-8"?>
-<b:Sources xmlns:b="http://schemas.openxmlformats.org/officeDocument/2006/bibliography" xmlns="http://schemas.openxmlformats.org/officeDocument/2006/bibliography" SelectedStyle="\APASixthEditionOfficeOnline.xsl" StyleName="APA" Version="6"/>
-</file>
-
-<file path=customXml/item4.xml><?xml version="1.0" encoding="utf-8"?>
 <ct:contentTypeSchema xmlns:ct="http://schemas.microsoft.com/office/2006/metadata/contentType" xmlns:ma="http://schemas.microsoft.com/office/2006/metadata/properties/metaAttributes" ct:_="" ma:_="" ma:contentTypeName="Document" ma:contentTypeID="0x0101007D386F57F7DCDE4B89632BB855604217" ma:contentTypeVersion="5" ma:contentTypeDescription="Create a new document." ma:contentTypeScope="" ma:versionID="ded18855363b84932530eb4576fcd86d">
   <xsd:schema xmlns:xsd="http://www.w3.org/2001/XMLSchema" xmlns:xs="http://www.w3.org/2001/XMLSchema" xmlns:p="http://schemas.microsoft.com/office/2006/metadata/properties" xmlns:ns3="44a1d690-c5e9-46d9-89cb-67eb1712e836" xmlns:ns4="20e15830-a185-4db3-af6f-3cdc4ceb4ee7" targetNamespace="http://schemas.microsoft.com/office/2006/metadata/properties" ma:root="true" ma:fieldsID="eafa223c4841a0c4f4fdb3734cc06735" ns3:_="" ns4:_="">
     <xsd:import namespace="44a1d690-c5e9-46d9-89cb-67eb1712e836"/>
@@ -4309,32 +4126,26 @@
 </ct:contentTypeSchema>
 </file>
 
-<file path=customXml/itemProps1.xml><?xml version="1.0" encoding="utf-8"?>
-<ds:datastoreItem xmlns:ds="http://schemas.openxmlformats.org/officeDocument/2006/customXml" ds:itemID="{62EAEDA4-CA72-48BE-819D-B138133DA016}">
-  <ds:schemaRefs>
-    <ds:schemaRef ds:uri="http://schemas.microsoft.com/sharepoint/v3/contenttype/forms"/>
-  </ds:schemaRefs>
-</ds:datastoreItem>
+<file path=customXml/item2.xml><?xml version="1.0" encoding="utf-8"?>
+<b:Sources xmlns:b="http://schemas.openxmlformats.org/officeDocument/2006/bibliography" xmlns="http://schemas.openxmlformats.org/officeDocument/2006/bibliography" SelectedStyle="\APASixthEditionOfficeOnline.xsl" StyleName="APA" Version="6"/>
 </file>
 
-<file path=customXml/itemProps2.xml><?xml version="1.0" encoding="utf-8"?>
-<ds:datastoreItem xmlns:ds="http://schemas.openxmlformats.org/officeDocument/2006/customXml" ds:itemID="{3AAA1C66-E4F1-4C01-87EE-9B68A29A92A7}">
-  <ds:schemaRefs>
-    <ds:schemaRef ds:uri="http://schemas.microsoft.com/office/2006/metadata/properties"/>
-    <ds:schemaRef ds:uri="http://schemas.microsoft.com/office/infopath/2007/PartnerControls"/>
-  </ds:schemaRefs>
-</ds:datastoreItem>
+<file path=customXml/item3.xml><?xml version="1.0" encoding="utf-8"?>
+<p:properties xmlns:p="http://schemas.microsoft.com/office/2006/metadata/properties" xmlns:xsi="http://www.w3.org/2001/XMLSchema-instance" xmlns:pc="http://schemas.microsoft.com/office/infopath/2007/PartnerControls">
+  <documentManagement/>
+</p:properties>
 </file>
 
-<file path=customXml/itemProps3.xml><?xml version="1.0" encoding="utf-8"?>
-<ds:datastoreItem xmlns:ds="http://schemas.openxmlformats.org/officeDocument/2006/customXml" ds:itemID="{98099A56-C024-45F8-A8D9-0DBD28289A83}">
-  <ds:schemaRefs>
-    <ds:schemaRef ds:uri="http://schemas.openxmlformats.org/officeDocument/2006/bibliography"/>
-  </ds:schemaRefs>
-</ds:datastoreItem>
+<file path=customXml/item4.xml><?xml version="1.0" encoding="utf-8"?>
+<?mso-contentType ?>
+<FormTemplates xmlns="http://schemas.microsoft.com/sharepoint/v3/contenttype/forms">
+  <Display>DocumentLibraryForm</Display>
+  <Edit>DocumentLibraryForm</Edit>
+  <New>DocumentLibraryForm</New>
+</FormTemplates>
 </file>
 
-<file path=customXml/itemProps4.xml><?xml version="1.0" encoding="utf-8"?>
+<file path=customXml/itemProps1.xml><?xml version="1.0" encoding="utf-8"?>
 <ds:datastoreItem xmlns:ds="http://schemas.openxmlformats.org/officeDocument/2006/customXml" ds:itemID="{E902D928-A0A2-4ECB-9419-369409E57EF6}">
   <ds:schemaRefs>
     <ds:schemaRef ds:uri="http://schemas.microsoft.com/office/2006/metadata/contentType"/>
@@ -4351,4 +4162,29 @@
     <ds:schemaRef ds:uri="http://schemas.microsoft.com/internal/obd"/>
   </ds:schemaRefs>
 </ds:datastoreItem>
+</file>
+
+<file path=customXml/itemProps2.xml><?xml version="1.0" encoding="utf-8"?>
+<ds:datastoreItem xmlns:ds="http://schemas.openxmlformats.org/officeDocument/2006/customXml" ds:itemID="{98099A56-C024-45F8-A8D9-0DBD28289A83}">
+  <ds:schemaRefs>
+    <ds:schemaRef ds:uri="http://schemas.openxmlformats.org/officeDocument/2006/bibliography"/>
+  </ds:schemaRefs>
+</ds:datastoreItem>
+</file>
+
+<file path=customXml/itemProps3.xml><?xml version="1.0" encoding="utf-8"?>
+<ds:datastoreItem xmlns:ds="http://schemas.openxmlformats.org/officeDocument/2006/customXml" ds:itemID="{3AAA1C66-E4F1-4C01-87EE-9B68A29A92A7}">
+  <ds:schemaRefs>
+    <ds:schemaRef ds:uri="http://schemas.microsoft.com/office/2006/metadata/properties"/>
+    <ds:schemaRef ds:uri="http://schemas.microsoft.com/office/infopath/2007/PartnerControls"/>
+  </ds:schemaRefs>
+</ds:datastoreItem>
+</file>
+
+<file path=customXml/itemProps4.xml><?xml version="1.0" encoding="utf-8"?>
+<ds:datastoreItem xmlns:ds="http://schemas.openxmlformats.org/officeDocument/2006/customXml" ds:itemID="{62EAEDA4-CA72-48BE-819D-B138133DA016}">
+  <ds:schemaRefs>
+    <ds:schemaRef ds:uri="http://schemas.microsoft.com/sharepoint/v3/contenttype/forms"/>
+  </ds:schemaRefs>
+</ds:datastoreItem>
 </file>
</xml_diff>